<commit_message>
Adicionando modelo entidade relacional para a criacao do banco de dados, requisitos funcionais para modulo 3, diagrama de casos de uso para o modulo 3, organizacao do codigo (pastas que contem os arquivos de bootstrap e jquery)..
</commit_message>
<xml_diff>
--- a/Engenharia de Software/Requisitos Funcionais_Nao Funcionais.docx
+++ b/Engenharia de Software/Requisitos Funcionais_Nao Funcionais.docx
@@ -13,7 +13,6 @@
           <w:szCs w:val="24"/>
         </w:rPr>
       </w:pPr>
-      <w:bookmarkStart w:id="0" w:name="_GoBack"/>
       <w:r>
         <w:rPr>
           <w:rFonts w:ascii="Times New Roman" w:hAnsi="Times New Roman" w:cs="Times New Roman"/>
@@ -24,7 +23,6 @@
         <w:t xml:space="preserve">Requisitos Funcionais </w:t>
       </w:r>
     </w:p>
-    <w:bookmarkEnd w:id="0"/>
     <w:p>
       <w:pPr>
         <w:spacing w:line="360" w:lineRule="auto"/>
@@ -898,6 +896,8 @@
           <w:szCs w:val="24"/>
         </w:rPr>
       </w:pPr>
+      <w:bookmarkStart w:id="0" w:name="_GoBack"/>
+      <w:bookmarkEnd w:id="0"/>
     </w:p>
     <w:p>
       <w:pPr>
@@ -1143,70 +1143,93 @@
           <w:rFonts w:ascii="Times New Roman" w:hAnsi="Times New Roman" w:cs="Times New Roman"/>
           <w:sz w:val="24"/>
           <w:szCs w:val="24"/>
+        </w:rPr>
+      </w:pPr>
+      <w:r>
+        <w:rPr>
+          <w:rFonts w:ascii="Times New Roman" w:hAnsi="Times New Roman" w:cs="Times New Roman"/>
+          <w:sz w:val="24"/>
+          <w:szCs w:val="24"/>
+        </w:rPr>
+        <w:t xml:space="preserve">RF006: O sistema devera permitir com </w:t>
+      </w:r>
+      <w:r>
+        <w:rPr>
+          <w:rFonts w:ascii="Times New Roman" w:hAnsi="Times New Roman" w:cs="Times New Roman"/>
+          <w:sz w:val="24"/>
+          <w:szCs w:val="24"/>
+        </w:rPr>
+        <w:t xml:space="preserve">que </w:t>
+      </w:r>
+      <w:r>
+        <w:rPr>
+          <w:rFonts w:ascii="Times New Roman" w:hAnsi="Times New Roman" w:cs="Times New Roman"/>
+          <w:sz w:val="24"/>
+          <w:szCs w:val="24"/>
+        </w:rPr>
+        <w:t>o sector pedagógico</w:t>
+      </w:r>
+      <w:proofErr w:type="gramStart"/>
+      <w:r>
+        <w:rPr>
+          <w:rFonts w:ascii="Times New Roman" w:hAnsi="Times New Roman" w:cs="Times New Roman"/>
+          <w:sz w:val="24"/>
+          <w:szCs w:val="24"/>
+        </w:rPr>
+        <w:t>,</w:t>
+      </w:r>
+      <w:proofErr w:type="gramEnd"/>
+      <w:r>
+        <w:rPr>
+          <w:rFonts w:ascii="Times New Roman" w:hAnsi="Times New Roman" w:cs="Times New Roman"/>
+          <w:sz w:val="24"/>
+          <w:szCs w:val="24"/>
+        </w:rPr>
+        <w:t xml:space="preserve"> realize a distribuição dos professores pelas turmas, disciplinas e classes.</w:t>
+      </w:r>
+    </w:p>
+    <w:p>
+      <w:pPr>
+        <w:spacing w:line="360" w:lineRule="auto"/>
+        <w:jc w:val="both"/>
+        <w:rPr>
+          <w:rFonts w:ascii="Times New Roman" w:hAnsi="Times New Roman" w:cs="Times New Roman"/>
+          <w:sz w:val="24"/>
+          <w:szCs w:val="24"/>
+        </w:rPr>
+      </w:pPr>
+    </w:p>
+    <w:p>
+      <w:pPr>
+        <w:spacing w:line="360" w:lineRule="auto"/>
+        <w:jc w:val="both"/>
+        <w:rPr>
+          <w:rFonts w:ascii="Times New Roman" w:hAnsi="Times New Roman" w:cs="Times New Roman"/>
+          <w:sz w:val="24"/>
+          <w:szCs w:val="24"/>
           <w:u w:val="single"/>
         </w:rPr>
       </w:pPr>
-      <w:r>
-        <w:rPr>
-          <w:rFonts w:ascii="Times New Roman" w:hAnsi="Times New Roman" w:cs="Times New Roman"/>
-          <w:sz w:val="24"/>
-          <w:szCs w:val="24"/>
-        </w:rPr>
-        <w:t xml:space="preserve">RF006: O sistema devera permitir com </w:t>
-      </w:r>
-      <w:r>
-        <w:rPr>
-          <w:rFonts w:ascii="Times New Roman" w:hAnsi="Times New Roman" w:cs="Times New Roman"/>
-          <w:sz w:val="24"/>
-          <w:szCs w:val="24"/>
-        </w:rPr>
-        <w:t xml:space="preserve">que </w:t>
-      </w:r>
-      <w:r>
-        <w:rPr>
-          <w:rFonts w:ascii="Times New Roman" w:hAnsi="Times New Roman" w:cs="Times New Roman"/>
-          <w:sz w:val="24"/>
-          <w:szCs w:val="24"/>
-        </w:rPr>
-        <w:t>o sector pedagógico</w:t>
-      </w:r>
-      <w:proofErr w:type="gramStart"/>
-      <w:r>
-        <w:rPr>
-          <w:rFonts w:ascii="Times New Roman" w:hAnsi="Times New Roman" w:cs="Times New Roman"/>
-          <w:sz w:val="24"/>
-          <w:szCs w:val="24"/>
-        </w:rPr>
-        <w:t>,</w:t>
-      </w:r>
-      <w:proofErr w:type="gramEnd"/>
-      <w:r>
-        <w:rPr>
-          <w:rFonts w:ascii="Times New Roman" w:hAnsi="Times New Roman" w:cs="Times New Roman"/>
-          <w:sz w:val="24"/>
-          <w:szCs w:val="24"/>
-        </w:rPr>
-        <w:t xml:space="preserve"> realize a distribuição dos professores pelas turmas, disciplinas e classes.</w:t>
-      </w:r>
-    </w:p>
-    <w:p>
-      <w:pPr>
-        <w:spacing w:line="360" w:lineRule="auto"/>
-        <w:jc w:val="both"/>
-        <w:rPr>
-          <w:rFonts w:ascii="Times New Roman" w:hAnsi="Times New Roman" w:cs="Times New Roman"/>
-          <w:b/>
-          <w:sz w:val="24"/>
-          <w:szCs w:val="24"/>
-        </w:rPr>
-      </w:pPr>
-      <w:r>
-        <w:rPr>
-          <w:rFonts w:ascii="Times New Roman" w:hAnsi="Times New Roman" w:cs="Times New Roman"/>
-          <w:b/>
-          <w:sz w:val="24"/>
-          <w:szCs w:val="24"/>
-        </w:rPr>
+    </w:p>
+    <w:p>
+      <w:pPr>
+        <w:spacing w:line="360" w:lineRule="auto"/>
+        <w:jc w:val="both"/>
+        <w:rPr>
+          <w:rFonts w:ascii="Times New Roman" w:hAnsi="Times New Roman" w:cs="Times New Roman"/>
+          <w:b/>
+          <w:sz w:val="24"/>
+          <w:szCs w:val="24"/>
+        </w:rPr>
+      </w:pPr>
+      <w:r>
+        <w:rPr>
+          <w:rFonts w:ascii="Times New Roman" w:hAnsi="Times New Roman" w:cs="Times New Roman"/>
+          <w:b/>
+          <w:sz w:val="24"/>
+          <w:szCs w:val="24"/>
+        </w:rPr>
+        <w:lastRenderedPageBreak/>
         <w:t xml:space="preserve">Avaliações </w:t>
       </w:r>
     </w:p>
@@ -1226,7 +1249,6 @@
           <w:sz w:val="24"/>
           <w:szCs w:val="24"/>
         </w:rPr>
-        <w:lastRenderedPageBreak/>
         <w:t>RF001: O sistema devera permitir com que o professor registe avaliação de uma determinada disciplina</w:t>
       </w:r>
       <w:r>
@@ -2106,7 +2128,7 @@
   <a:extraClrSchemeLst/>
   <a:extLst>
     <a:ext uri="{05A4C25C-085E-4340-85A3-A5531E510DB2}">
-      <thm15:themeFamily xmlns:thm15="http://schemas.microsoft.com/office/thememl/2012/main" xmlns="" name="Office Theme" id="{62F939B6-93AF-4DB8-9C6B-D6C7DFDC589F}" vid="{4A3C46E8-61CC-4603-A589-7422A47A8E4A}"/>
+      <thm15:themeFamily xmlns="" xmlns:thm15="http://schemas.microsoft.com/office/thememl/2012/main" name="Office Theme" id="{62F939B6-93AF-4DB8-9C6B-D6C7DFDC589F}" vid="{4A3C46E8-61CC-4603-A589-7422A47A8E4A}"/>
     </a:ext>
   </a:extLst>
 </a:theme>
@@ -2117,7 +2139,7 @@
 </file>
 
 <file path=customXml/itemProps1.xml><?xml version="1.0" encoding="utf-8"?>
-<ds:datastoreItem xmlns:ds="http://schemas.openxmlformats.org/officeDocument/2006/customXml" ds:itemID="{78DA2E06-9432-443E-8E5A-8C85B51E9F15}">
+<ds:datastoreItem xmlns:ds="http://schemas.openxmlformats.org/officeDocument/2006/customXml" ds:itemID="{8B063913-68EB-4A9C-8681-3E40C5EE922E}">
   <ds:schemaRefs>
     <ds:schemaRef ds:uri="http://schemas.openxmlformats.org/officeDocument/2006/bibliography"/>
   </ds:schemaRefs>

</xml_diff>